<commit_message>
Adicionado Info Note Patrick
</commit_message>
<xml_diff>
--- a/hue3_relatorio.docx
+++ b/hue3_relatorio.docx
@@ -3448,7 +3448,7 @@
           <w:rtl w:val="0"/>
           <w:lang w:val="en-US"/>
         </w:rPr>
-        <w:t>GB de mem</w:t>
+        <w:t>8GB de mem</w:t>
       </w:r>
       <w:r>
         <w:rPr>
@@ -3490,7 +3490,7 @@
           <w:rtl w:val="0"/>
           <w:lang w:val="en-US"/>
         </w:rPr>
-        <w:t>GB de HD;</w:t>
+        <w:t>500GB de HD;</w:t>
       </w:r>
     </w:p>
     <w:p>
@@ -3574,7 +3574,7 @@
           <w:rtl w:val="0"/>
           <w:lang w:val="en-US"/>
         </w:rPr>
-        <w:t>Processador Intel;</w:t>
+        <w:t>Processador Intel i5;</w:t>
       </w:r>
     </w:p>
     <w:p>
@@ -3598,7 +3598,7 @@
           <w:rtl w:val="0"/>
           <w:lang w:val="en-US"/>
         </w:rPr>
-        <w:t>Sistema Operacional Windows 7;</w:t>
+        <w:t>Sistema Operacional Windows 7 x64Bit;</w:t>
       </w:r>
     </w:p>
     <w:p>

</xml_diff>